<commit_message>
added fritzing to arduino nano
</commit_message>
<xml_diff>
--- a/docs/bitcrazeArd.docx
+++ b/docs/bitcrazeArd.docx
@@ -44,144 +44,223 @@
     <w:p>
       <w:pPr>
         <w:spacing w:after="0"/>
-        <w:rPr>
-          <w:b/>
-          <w:bCs/>
-          <w:sz w:val="28"/>
-          <w:szCs w:val="28"/>
+        <w:jc w:val="center"/>
+        <w:rPr>
+          <w:b/>
+          <w:bCs/>
+          <w:sz w:val="40"/>
+          <w:szCs w:val="40"/>
           <w:u w:val="single"/>
         </w:rPr>
       </w:pPr>
       <w:r>
         <w:rPr>
-          <w:b/>
-          <w:bCs/>
-          <w:sz w:val="28"/>
-          <w:szCs w:val="28"/>
+          <w:noProof/>
+        </w:rPr>
+        <w:drawing>
+          <wp:inline distT="0" distB="0" distL="0" distR="0" wp14:anchorId="05675005" wp14:editId="11BE249C">
+            <wp:extent cx="3817399" cy="3694085"/>
+            <wp:effectExtent l="0" t="0" r="0" b="1905"/>
+            <wp:docPr id="1" name="תמונה 1"/>
+            <wp:cNvGraphicFramePr>
+              <a:graphicFrameLocks xmlns:a="http://schemas.openxmlformats.org/drawingml/2006/main" noChangeAspect="1"/>
+            </wp:cNvGraphicFramePr>
+            <a:graphic xmlns:a="http://schemas.openxmlformats.org/drawingml/2006/main">
+              <a:graphicData uri="http://schemas.openxmlformats.org/drawingml/2006/picture">
+                <pic:pic xmlns:pic="http://schemas.openxmlformats.org/drawingml/2006/picture">
+                  <pic:nvPicPr>
+                    <pic:cNvPr id="0" name="Picture 1"/>
+                    <pic:cNvPicPr>
+                      <a:picLocks noChangeAspect="1" noChangeArrowheads="1"/>
+                    </pic:cNvPicPr>
+                  </pic:nvPicPr>
+                  <pic:blipFill>
+                    <a:blip r:embed="rId4" cstate="print">
+                      <a:extLst>
+                        <a:ext uri="{28A0092B-C50C-407E-A947-70E740481C1C}">
+                          <a14:useLocalDpi xmlns:a14="http://schemas.microsoft.com/office/drawing/2010/main" val="0"/>
+                        </a:ext>
+                      </a:extLst>
+                    </a:blip>
+                    <a:srcRect/>
+                    <a:stretch>
+                      <a:fillRect/>
+                    </a:stretch>
+                  </pic:blipFill>
+                  <pic:spPr bwMode="auto">
+                    <a:xfrm>
+                      <a:off x="0" y="0"/>
+                      <a:ext cx="3820500" cy="3697086"/>
+                    </a:xfrm>
+                    <a:prstGeom prst="rect">
+                      <a:avLst/>
+                    </a:prstGeom>
+                    <a:noFill/>
+                    <a:ln>
+                      <a:noFill/>
+                    </a:ln>
+                  </pic:spPr>
+                </pic:pic>
+              </a:graphicData>
+            </a:graphic>
+          </wp:inline>
+        </w:drawing>
+      </w:r>
+    </w:p>
+    <w:p>
+      <w:pPr>
+        <w:spacing w:after="0"/>
+        <w:jc w:val="center"/>
+        <w:rPr>
+          <w:b/>
+          <w:bCs/>
+          <w:sz w:val="40"/>
+          <w:szCs w:val="40"/>
           <w:u w:val="single"/>
-          <w:rtl/>
-        </w:rPr>
-        <w:t>תיאור המחלקה:</w:t>
-      </w:r>
-    </w:p>
-    <w:p>
-      <w:pPr>
-        <w:rPr>
-          <w:rtl/>
-        </w:rPr>
-      </w:pPr>
-      <w:r>
-        <w:rPr>
-          <w:rFonts w:hint="cs"/>
-          <w:rtl/>
-        </w:rPr>
-        <w:t xml:space="preserve">המחלקה שעוטפת את </w:t>
-      </w:r>
-      <w:proofErr w:type="spellStart"/>
-      <w:r>
-        <w:rPr>
-          <w:rFonts w:hint="cs"/>
-          <w:rtl/>
-        </w:rPr>
-        <w:t>את</w:t>
-      </w:r>
-      <w:proofErr w:type="spellEnd"/>
-      <w:r>
-        <w:rPr>
-          <w:rFonts w:hint="cs"/>
-          <w:rtl/>
-        </w:rPr>
-        <w:t xml:space="preserve"> רכיב ה</w:t>
-      </w:r>
-      <w:proofErr w:type="spellStart"/>
-      <w:r>
-        <w:t>bitcraze</w:t>
-      </w:r>
-      <w:proofErr w:type="spellEnd"/>
-      <w:r>
-        <w:rPr>
-          <w:rFonts w:hint="cs"/>
-          <w:rtl/>
-        </w:rPr>
-        <w:t xml:space="preserve"> ברמת </w:t>
-      </w:r>
-      <w:proofErr w:type="spellStart"/>
-      <w:r>
-        <w:rPr>
-          <w:rFonts w:hint="cs"/>
-          <w:rtl/>
-        </w:rPr>
-        <w:t>הארדואינו</w:t>
-      </w:r>
-      <w:proofErr w:type="spellEnd"/>
-      <w:r>
-        <w:rPr>
-          <w:rFonts w:hint="cs"/>
-          <w:rtl/>
-        </w:rPr>
-        <w:t xml:space="preserve">, מספקת ממשק לתקשורת בין המחשב </w:t>
-      </w:r>
-      <w:proofErr w:type="spellStart"/>
-      <w:r>
-        <w:rPr>
-          <w:rFonts w:hint="cs"/>
-          <w:rtl/>
-        </w:rPr>
-        <w:t>לארדויאנו</w:t>
-      </w:r>
-      <w:proofErr w:type="spellEnd"/>
-      <w:r>
-        <w:rPr>
-          <w:rFonts w:hint="cs"/>
-          <w:rtl/>
-        </w:rPr>
-        <w:t>.</w:t>
-      </w:r>
-    </w:p>
-    <w:p>
-      <w:pPr>
-        <w:rPr>
-          <w:rtl/>
-        </w:rPr>
-      </w:pPr>
-    </w:p>
-    <w:p>
-      <w:pPr>
-        <w:spacing w:after="0"/>
-        <w:rPr>
-          <w:b/>
-          <w:bCs/>
-          <w:sz w:val="28"/>
-          <w:szCs w:val="28"/>
-          <w:u w:val="single"/>
-          <w:rtl/>
-        </w:rPr>
-      </w:pPr>
-      <w:r>
-        <w:rPr>
-          <w:b/>
-          <w:bCs/>
-          <w:sz w:val="28"/>
-          <w:szCs w:val="28"/>
-          <w:u w:val="single"/>
-          <w:rtl/>
-        </w:rPr>
-        <w:t>פונקציות הממשק:</w:t>
-      </w:r>
-    </w:p>
-    <w:p>
-      <w:pPr>
-        <w:bidi w:val="0"/>
-      </w:pPr>
-      <w:r>
-        <w:t xml:space="preserve">     bool </w:t>
-      </w:r>
-      <w:proofErr w:type="gramStart"/>
-      <w:r>
-        <w:t>setup</w:t>
-      </w:r>
+        </w:rPr>
+      </w:pPr>
       <w:bookmarkStart w:id="0" w:name="_GoBack"/>
       <w:bookmarkEnd w:id="0"/>
+    </w:p>
+    <w:p>
+      <w:pPr>
+        <w:spacing w:after="0"/>
+        <w:rPr>
+          <w:b/>
+          <w:bCs/>
+          <w:sz w:val="28"/>
+          <w:szCs w:val="28"/>
+          <w:u w:val="single"/>
+        </w:rPr>
+      </w:pPr>
+      <w:r>
+        <w:rPr>
+          <w:b/>
+          <w:bCs/>
+          <w:sz w:val="28"/>
+          <w:szCs w:val="28"/>
+          <w:u w:val="single"/>
+          <w:rtl/>
+        </w:rPr>
+        <w:t>תיאור המחלקה:</w:t>
+      </w:r>
+    </w:p>
+    <w:p>
+      <w:pPr>
+        <w:rPr>
+          <w:rtl/>
+        </w:rPr>
+      </w:pPr>
+      <w:r>
+        <w:rPr>
+          <w:rFonts w:hint="cs"/>
+          <w:rtl/>
+        </w:rPr>
+        <w:t xml:space="preserve">המחלקה שעוטפת את </w:t>
+      </w:r>
+      <w:proofErr w:type="spellStart"/>
+      <w:r>
+        <w:rPr>
+          <w:rFonts w:hint="cs"/>
+          <w:rtl/>
+        </w:rPr>
+        <w:t>את</w:t>
+      </w:r>
+      <w:proofErr w:type="spellEnd"/>
+      <w:r>
+        <w:rPr>
+          <w:rFonts w:hint="cs"/>
+          <w:rtl/>
+        </w:rPr>
+        <w:t xml:space="preserve"> רכיב ה</w:t>
+      </w:r>
+      <w:proofErr w:type="spellStart"/>
+      <w:r>
+        <w:t>bitcraze</w:t>
+      </w:r>
+      <w:proofErr w:type="spellEnd"/>
+      <w:r>
+        <w:rPr>
+          <w:rFonts w:hint="cs"/>
+          <w:rtl/>
+        </w:rPr>
+        <w:t xml:space="preserve"> ברמת </w:t>
+      </w:r>
+      <w:proofErr w:type="spellStart"/>
+      <w:r>
+        <w:rPr>
+          <w:rFonts w:hint="cs"/>
+          <w:rtl/>
+        </w:rPr>
+        <w:t>הארדואינו</w:t>
+      </w:r>
+      <w:proofErr w:type="spellEnd"/>
+      <w:r>
+        <w:rPr>
+          <w:rFonts w:hint="cs"/>
+          <w:rtl/>
+        </w:rPr>
+        <w:t xml:space="preserve">, מספקת ממשק לתקשורת בין המחשב </w:t>
+      </w:r>
+      <w:proofErr w:type="spellStart"/>
+      <w:r>
+        <w:rPr>
+          <w:rFonts w:hint="cs"/>
+          <w:rtl/>
+        </w:rPr>
+        <w:t>לארדויאנו</w:t>
+      </w:r>
+      <w:proofErr w:type="spellEnd"/>
+      <w:r>
+        <w:rPr>
+          <w:rFonts w:hint="cs"/>
+          <w:rtl/>
+        </w:rPr>
+        <w:t>.</w:t>
+      </w:r>
+    </w:p>
+    <w:p>
+      <w:pPr>
+        <w:rPr>
+          <w:rtl/>
+        </w:rPr>
+      </w:pPr>
+    </w:p>
+    <w:p>
+      <w:pPr>
+        <w:spacing w:after="0"/>
+        <w:rPr>
+          <w:b/>
+          <w:bCs/>
+          <w:sz w:val="28"/>
+          <w:szCs w:val="28"/>
+          <w:u w:val="single"/>
+          <w:rtl/>
+        </w:rPr>
+      </w:pPr>
+      <w:r>
+        <w:rPr>
+          <w:b/>
+          <w:bCs/>
+          <w:sz w:val="28"/>
+          <w:szCs w:val="28"/>
+          <w:u w:val="single"/>
+          <w:rtl/>
+        </w:rPr>
+        <w:t>פונקציות הממשק:</w:t>
+      </w:r>
+    </w:p>
+    <w:p>
+      <w:pPr>
+        <w:bidi w:val="0"/>
+      </w:pPr>
+      <w:r>
+        <w:t xml:space="preserve">     bool </w:t>
+      </w:r>
+      <w:proofErr w:type="gramStart"/>
+      <w:r>
+        <w:t>setup</w:t>
+      </w:r>
       <w:r>
         <w:t>(</w:t>
       </w:r>
@@ -417,6 +496,7 @@
           <w:szCs w:val="28"/>
           <w:rtl/>
         </w:rPr>
+        <w:lastRenderedPageBreak/>
         <w:t xml:space="preserve">הפונקציה שולחת מידע דרך </w:t>
       </w:r>
       <w:proofErr w:type="spellStart"/>
@@ -772,7 +852,6 @@
         <w:bidi w:val="0"/>
       </w:pPr>
       <w:r>
-        <w:lastRenderedPageBreak/>
         <w:t xml:space="preserve">void </w:t>
       </w:r>
       <w:proofErr w:type="spellStart"/>

</xml_diff>